<commit_message>
Relatório da nossa IA
</commit_message>
<xml_diff>
--- a/docs/AI/relatorio_modelo.docx
+++ b/docs/AI/relatorio_modelo.docx
@@ -5647,7 +5647,31 @@
         <w:rPr>
           <w:rFonts w:cstheme="minorHAnsi"/>
         </w:rPr>
-        <w:t>a última inserção realizada para fazer a previsão com a IA e retornar novamente ao banco com o seu resultado, mostrando para o usuário o resultado da nossa análise.</w:t>
+        <w:t xml:space="preserve">a última inserção realizada para fazer a previsão com a IA e retornar novamente ao banco com o resultado, mostrando para o usuário </w:t>
+      </w:r>
+      <w:r>
+        <w:rPr>
+          <w:rFonts w:cstheme="minorHAnsi"/>
+        </w:rPr>
+        <w:t xml:space="preserve">a </w:t>
+      </w:r>
+      <w:r>
+        <w:rPr>
+          <w:rFonts w:cstheme="minorHAnsi"/>
+        </w:rPr>
+        <w:t>análise</w:t>
+      </w:r>
+      <w:r>
+        <w:rPr>
+          <w:rFonts w:cstheme="minorHAnsi"/>
+        </w:rPr>
+        <w:t xml:space="preserve"> da nossa inteligência artificial</w:t>
+      </w:r>
+      <w:r>
+        <w:rPr>
+          <w:rFonts w:cstheme="minorHAnsi"/>
+        </w:rPr>
+        <w:t>.</w:t>
       </w:r>
     </w:p>
     <w:p>

</xml_diff>